<commit_message>
MagicBricks website automation testing successfully completed- with reports
</commit_message>
<xml_diff>
--- a/Reports_files/MagicBricks_Testing_Report_Gopika.docx
+++ b/Reports_files/MagicBricks_Testing_Report_Gopika.docx
@@ -23,7 +23,7 @@
           <w:sz w:val="40"/>
           <w:szCs w:val="40"/>
         </w:rPr>
-        <w:t>MAGICBRICKS TESTIN</w:t>
+        <w:t>MAGICBRICKS TESTING</w:t>
       </w:r>
       <w:r>
         <w:rPr>
@@ -34,7 +34,7 @@
           <w:sz w:val="40"/>
           <w:szCs w:val="40"/>
         </w:rPr>
-        <w:t>G</w:t>
+        <w:t xml:space="preserve"> </w:t>
       </w:r>
       <w:r>
         <w:rPr>
@@ -45,17 +45,6 @@
           <w:sz w:val="40"/>
           <w:szCs w:val="40"/>
         </w:rPr>
-        <w:t xml:space="preserve"> </w:t>
-      </w:r>
-      <w:r>
-        <w:rPr>
-          <w:rFonts w:ascii="Times New Roman" w:hAnsi="Times New Roman" w:cs="Times New Roman"/>
-          <w:b/>
-          <w:bCs/>
-          <w:color w:val="000000" w:themeColor="text1"/>
-          <w:sz w:val="40"/>
-          <w:szCs w:val="40"/>
-        </w:rPr>
         <w:t>APPLICATION REPORT</w:t>
       </w:r>
     </w:p>
@@ -215,13 +204,7 @@
         <w:rPr>
           <w:rFonts w:ascii="Times New Roman" w:hAnsi="Times New Roman" w:cs="Times New Roman"/>
         </w:rPr>
-        <w:t>The MagicBricks Test Application is an automated testing framework designed to validate the core functionalities of the MagicBricks platform. The application uses Java, Selenium WebDriver, TestNG, and Cucumber to automate end-to-end workflows including login (valid/invalid), property search, property shortlisting, viewing property details, locality insights, photo galleries, and feedback submissions. The framework ensures comprehensive coverage of user interactions, detects defects early, and provides a mai</w:t>
-      </w:r>
-      <w:r>
-        <w:rPr>
-          <w:rFonts w:ascii="Times New Roman" w:hAnsi="Times New Roman" w:cs="Times New Roman"/>
-        </w:rPr>
-        <w:t>ntainable structure for regression and functional testing.</w:t>
+        <w:t>The MagicBricks Test Application is an automated testing framework designed to validate the core functionalities of the MagicBricks platform. The application uses Java, Selenium WebDriver, TestNG, and Cucumber to automate end-to-end workflows including login (valid/invalid), property search, property shortlisting, viewing property details, locality insights, photo galleries, and feedback submissions. The framework ensures comprehensive coverage of user interactions, detects defects early, and provides a maintainable structure for regression and functional testing.</w:t>
       </w:r>
     </w:p>
     <w:p>
@@ -399,43 +382,7 @@
             <w:i/>
             <w:iCs/>
           </w:rPr>
-          <w:t>C</w:t>
-        </w:r>
-        <w:r>
-          <w:rPr>
-            <w:rStyle w:val="Hyperlink"/>
-            <w:rFonts w:ascii="Times New Roman" w:hAnsi="Times New Roman" w:cs="Times New Roman"/>
-            <w:i/>
-            <w:iCs/>
-          </w:rPr>
-          <w:t>L</w:t>
-        </w:r>
-        <w:r>
-          <w:rPr>
-            <w:rStyle w:val="Hyperlink"/>
-            <w:rFonts w:ascii="Times New Roman" w:hAnsi="Times New Roman" w:cs="Times New Roman"/>
-            <w:i/>
-            <w:iCs/>
-          </w:rPr>
-          <w:t>I</w:t>
-        </w:r>
-        <w:r>
-          <w:rPr>
-            <w:rStyle w:val="Hyperlink"/>
-            <w:rFonts w:ascii="Times New Roman" w:hAnsi="Times New Roman" w:cs="Times New Roman"/>
-            <w:i/>
-            <w:iCs/>
-          </w:rPr>
-          <w:t>C</w:t>
-        </w:r>
-        <w:r>
-          <w:rPr>
-            <w:rStyle w:val="Hyperlink"/>
-            <w:rFonts w:ascii="Times New Roman" w:hAnsi="Times New Roman" w:cs="Times New Roman"/>
-            <w:i/>
-            <w:iCs/>
-          </w:rPr>
-          <w:t>K HERE</w:t>
+          <w:t>CLICK HERE</w:t>
         </w:r>
       </w:hyperlink>
     </w:p>
@@ -453,7 +400,21 @@
           <w:rFonts w:ascii="Times New Roman" w:hAnsi="Times New Roman" w:cs="Times New Roman"/>
           <w:u w:val="single"/>
         </w:rPr>
-        <w:t>TS_MB_01 - Login with invalid mobile number</w:t>
+        <w:t>TS_MB_0</w:t>
+      </w:r>
+      <w:r>
+        <w:rPr>
+          <w:rFonts w:ascii="Times New Roman" w:hAnsi="Times New Roman" w:cs="Times New Roman"/>
+          <w:u w:val="single"/>
+        </w:rPr>
+        <w:t>3</w:t>
+      </w:r>
+      <w:r>
+        <w:rPr>
+          <w:rFonts w:ascii="Times New Roman" w:hAnsi="Times New Roman" w:cs="Times New Roman"/>
+          <w:u w:val="single"/>
+        </w:rPr>
+        <w:t xml:space="preserve"> - Login with invalid mobile number</w:t>
       </w:r>
     </w:p>
     <w:p>
@@ -501,13 +462,7 @@
         <w:rPr>
           <w:rFonts w:ascii="Times New Roman" w:hAnsi="Times New Roman" w:cs="Times New Roman"/>
         </w:rPr>
-        <w:t xml:space="preserve"> Login is denied with an appropriate error message</w:t>
-      </w:r>
-      <w:r>
-        <w:rPr>
-          <w:rFonts w:ascii="Times New Roman" w:hAnsi="Times New Roman" w:cs="Times New Roman"/>
-        </w:rPr>
-        <w:t>.</w:t>
+        <w:t xml:space="preserve"> Login is denied with an appropriate error message.</w:t>
       </w:r>
     </w:p>
     <w:p>
@@ -515,13 +470,29 @@
         <w:jc w:val="both"/>
         <w:rPr>
           <w:rFonts w:ascii="Times New Roman" w:hAnsi="Times New Roman" w:cs="Times New Roman"/>
+          <w:u w:val="single"/>
         </w:rPr>
       </w:pPr>
       <w:r>
         <w:rPr>
           <w:rFonts w:ascii="Times New Roman" w:hAnsi="Times New Roman" w:cs="Times New Roman"/>
-        </w:rPr>
-        <w:t>TS_MB_02 - Login with missing captcha</w:t>
+          <w:u w:val="single"/>
+        </w:rPr>
+        <w:t>TS_MB_0</w:t>
+      </w:r>
+      <w:r>
+        <w:rPr>
+          <w:rFonts w:ascii="Times New Roman" w:hAnsi="Times New Roman" w:cs="Times New Roman"/>
+          <w:u w:val="single"/>
+        </w:rPr>
+        <w:t>3</w:t>
+      </w:r>
+      <w:r>
+        <w:rPr>
+          <w:rFonts w:ascii="Times New Roman" w:hAnsi="Times New Roman" w:cs="Times New Roman"/>
+          <w:u w:val="single"/>
+        </w:rPr>
+        <w:t xml:space="preserve"> - Login with missing captcha</w:t>
       </w:r>
     </w:p>
     <w:p>
@@ -534,8 +505,18 @@
       <w:r>
         <w:rPr>
           <w:rFonts w:ascii="Times New Roman" w:hAnsi="Times New Roman" w:cs="Times New Roman"/>
-        </w:rPr>
-        <w:t>Purpose: To verify that login without captcha is not allowed.</w:t>
+          <w:b/>
+          <w:bCs/>
+          <w:i/>
+          <w:iCs/>
+        </w:rPr>
+        <w:t>Purpose:</w:t>
+      </w:r>
+      <w:r>
+        <w:rPr>
+          <w:rFonts w:ascii="Times New Roman" w:hAnsi="Times New Roman" w:cs="Times New Roman"/>
+        </w:rPr>
+        <w:t xml:space="preserve"> To verify that login without captcha is not allowed.</w:t>
       </w:r>
     </w:p>
     <w:p>
@@ -548,8 +529,18 @@
       <w:r>
         <w:rPr>
           <w:rFonts w:ascii="Times New Roman" w:hAnsi="Times New Roman" w:cs="Times New Roman"/>
-        </w:rPr>
-        <w:t>Outcome: System shows a validation error for missing captcha.</w:t>
+          <w:b/>
+          <w:bCs/>
+          <w:i/>
+          <w:iCs/>
+        </w:rPr>
+        <w:t>Outcome:</w:t>
+      </w:r>
+      <w:r>
+        <w:rPr>
+          <w:rFonts w:ascii="Times New Roman" w:hAnsi="Times New Roman" w:cs="Times New Roman"/>
+        </w:rPr>
+        <w:t xml:space="preserve"> System shows a validation error for missing captcha.</w:t>
       </w:r>
     </w:p>
     <w:p>
@@ -557,14 +548,6 @@
         <w:jc w:val="both"/>
         <w:rPr>
           <w:rFonts w:ascii="Times New Roman" w:hAnsi="Times New Roman" w:cs="Times New Roman"/>
-        </w:rPr>
-      </w:pPr>
-    </w:p>
-    <w:p>
-      <w:pPr>
-        <w:jc w:val="both"/>
-        <w:rPr>
-          <w:rFonts w:ascii="Times New Roman" w:hAnsi="Times New Roman" w:cs="Times New Roman"/>
           <w:u w:val="single"/>
         </w:rPr>
       </w:pPr>
@@ -573,7 +556,21 @@
           <w:rFonts w:ascii="Times New Roman" w:hAnsi="Times New Roman" w:cs="Times New Roman"/>
           <w:u w:val="single"/>
         </w:rPr>
-        <w:t>TS_MB_03 - Login without entering any credentials</w:t>
+        <w:t>TS_MB_0</w:t>
+      </w:r>
+      <w:r>
+        <w:rPr>
+          <w:rFonts w:ascii="Times New Roman" w:hAnsi="Times New Roman" w:cs="Times New Roman"/>
+          <w:u w:val="single"/>
+        </w:rPr>
+        <w:t>3</w:t>
+      </w:r>
+      <w:r>
+        <w:rPr>
+          <w:rFonts w:ascii="Times New Roman" w:hAnsi="Times New Roman" w:cs="Times New Roman"/>
+          <w:u w:val="single"/>
+        </w:rPr>
+        <w:t xml:space="preserve"> - Login without entering any credentials</w:t>
       </w:r>
     </w:p>
     <w:p>
@@ -675,7 +672,21 @@
           <w:rFonts w:ascii="Times New Roman" w:hAnsi="Times New Roman" w:cs="Times New Roman"/>
           <w:u w:val="single"/>
         </w:rPr>
-        <w:t>TS_MB_04 - Invalid location entered</w:t>
+        <w:t>TS_MB_0</w:t>
+      </w:r>
+      <w:r>
+        <w:rPr>
+          <w:rFonts w:ascii="Times New Roman" w:hAnsi="Times New Roman" w:cs="Times New Roman"/>
+          <w:u w:val="single"/>
+        </w:rPr>
+        <w:t>5</w:t>
+      </w:r>
+      <w:r>
+        <w:rPr>
+          <w:rFonts w:ascii="Times New Roman" w:hAnsi="Times New Roman" w:cs="Times New Roman"/>
+          <w:u w:val="single"/>
+        </w:rPr>
+        <w:t xml:space="preserve"> - Invalid location entered</w:t>
       </w:r>
     </w:p>
     <w:p>
@@ -747,7 +758,21 @@
           <w:rFonts w:ascii="Times New Roman" w:hAnsi="Times New Roman" w:cs="Times New Roman"/>
           <w:u w:val="single"/>
         </w:rPr>
-        <w:t>TS_MB_05 - No location entered</w:t>
+        <w:t>TS_MB_0</w:t>
+      </w:r>
+      <w:r>
+        <w:rPr>
+          <w:rFonts w:ascii="Times New Roman" w:hAnsi="Times New Roman" w:cs="Times New Roman"/>
+          <w:u w:val="single"/>
+        </w:rPr>
+        <w:t>5</w:t>
+      </w:r>
+      <w:r>
+        <w:rPr>
+          <w:rFonts w:ascii="Times New Roman" w:hAnsi="Times New Roman" w:cs="Times New Roman"/>
+          <w:u w:val="single"/>
+        </w:rPr>
+        <w:t xml:space="preserve"> - No location entered</w:t>
       </w:r>
     </w:p>
     <w:p>
@@ -803,6 +828,18 @@
         <w:jc w:val="both"/>
         <w:rPr>
           <w:rFonts w:ascii="Times New Roman" w:hAnsi="Times New Roman" w:cs="Times New Roman"/>
+        </w:rPr>
+      </w:pPr>
+    </w:p>
+    <w:p>
+      <w:pPr>
+        <w:pStyle w:val="Heading2"/>
+        <w:jc w:val="both"/>
+        <w:rPr>
+          <w:rFonts w:ascii="Times New Roman" w:hAnsi="Times New Roman" w:cs="Times New Roman"/>
+          <w:i/>
+          <w:iCs/>
+          <w:color w:val="000000" w:themeColor="text1"/>
         </w:rPr>
       </w:pPr>
     </w:p>
@@ -863,7 +900,21 @@
           <w:rFonts w:ascii="Times New Roman" w:hAnsi="Times New Roman" w:cs="Times New Roman"/>
           <w:u w:val="single"/>
         </w:rPr>
-        <w:t>TS_MB_06 - Valid user login successfully</w:t>
+        <w:t>TS_MB_0</w:t>
+      </w:r>
+      <w:r>
+        <w:rPr>
+          <w:rFonts w:ascii="Times New Roman" w:hAnsi="Times New Roman" w:cs="Times New Roman"/>
+          <w:u w:val="single"/>
+        </w:rPr>
+        <w:t>1</w:t>
+      </w:r>
+      <w:r>
+        <w:rPr>
+          <w:rFonts w:ascii="Times New Roman" w:hAnsi="Times New Roman" w:cs="Times New Roman"/>
+          <w:u w:val="single"/>
+        </w:rPr>
+        <w:t xml:space="preserve"> - Valid user login successfully</w:t>
       </w:r>
     </w:p>
     <w:p>
@@ -967,8 +1018,96 @@
           <w:rFonts w:ascii="Times New Roman" w:hAnsi="Times New Roman" w:cs="Times New Roman"/>
           <w:u w:val="single"/>
         </w:rPr>
-        <w:t>TS_MB_07 - Search and validate property listings by location</w:t>
+        <w:t>TS_MB_0</w:t>
       </w:r>
+      <w:r>
+        <w:rPr>
+          <w:rFonts w:ascii="Times New Roman" w:hAnsi="Times New Roman" w:cs="Times New Roman"/>
+          <w:u w:val="single"/>
+        </w:rPr>
+        <w:t>4,</w:t>
+      </w:r>
+      <w:r>
+        <w:rPr>
+          <w:rFonts w:ascii="Times New Roman" w:hAnsi="Times New Roman" w:cs="Times New Roman"/>
+          <w:u w:val="single"/>
+        </w:rPr>
+        <w:t xml:space="preserve"> TS_MB_0</w:t>
+      </w:r>
+      <w:r>
+        <w:rPr>
+          <w:rFonts w:ascii="Times New Roman" w:hAnsi="Times New Roman" w:cs="Times New Roman"/>
+          <w:u w:val="single"/>
+        </w:rPr>
+        <w:t>6,</w:t>
+      </w:r>
+      <w:r>
+        <w:rPr>
+          <w:rFonts w:ascii="Times New Roman" w:hAnsi="Times New Roman" w:cs="Times New Roman"/>
+          <w:u w:val="single"/>
+        </w:rPr>
+        <w:t xml:space="preserve"> </w:t>
+      </w:r>
+      <w:r>
+        <w:rPr>
+          <w:rFonts w:ascii="Times New Roman" w:hAnsi="Times New Roman" w:cs="Times New Roman"/>
+          <w:u w:val="single"/>
+        </w:rPr>
+        <w:t>TS_MB_</w:t>
+      </w:r>
+      <w:proofErr w:type="gramStart"/>
+      <w:r>
+        <w:rPr>
+          <w:rFonts w:ascii="Times New Roman" w:hAnsi="Times New Roman" w:cs="Times New Roman"/>
+          <w:u w:val="single"/>
+        </w:rPr>
+        <w:t xml:space="preserve">07 </w:t>
+      </w:r>
+      <w:r>
+        <w:rPr>
+          <w:rFonts w:ascii="Times New Roman" w:hAnsi="Times New Roman" w:cs="Times New Roman"/>
+          <w:u w:val="single"/>
+        </w:rPr>
+        <w:t>,</w:t>
+      </w:r>
+      <w:proofErr w:type="gramEnd"/>
+      <w:r>
+        <w:rPr>
+          <w:rFonts w:ascii="Times New Roman" w:hAnsi="Times New Roman" w:cs="Times New Roman"/>
+          <w:u w:val="single"/>
+        </w:rPr>
+        <w:t xml:space="preserve"> </w:t>
+      </w:r>
+      <w:r>
+        <w:rPr>
+          <w:rFonts w:ascii="Times New Roman" w:hAnsi="Times New Roman" w:cs="Times New Roman"/>
+          <w:u w:val="single"/>
+        </w:rPr>
+        <w:t>TS_MB_0</w:t>
+      </w:r>
+      <w:r>
+        <w:rPr>
+          <w:rFonts w:ascii="Times New Roman" w:hAnsi="Times New Roman" w:cs="Times New Roman"/>
+          <w:u w:val="single"/>
+        </w:rPr>
+        <w:t>8</w:t>
+      </w:r>
+      <w:r>
+        <w:rPr>
+          <w:rFonts w:ascii="Times New Roman" w:hAnsi="Times New Roman" w:cs="Times New Roman"/>
+          <w:u w:val="single"/>
+        </w:rPr>
+        <w:t xml:space="preserve">- Search and validate property listings by </w:t>
+      </w:r>
+      <w:proofErr w:type="spellStart"/>
+      <w:r>
+        <w:rPr>
+          <w:rFonts w:ascii="Times New Roman" w:hAnsi="Times New Roman" w:cs="Times New Roman"/>
+          <w:u w:val="single"/>
+        </w:rPr>
+        <w:t>sortby</w:t>
+      </w:r>
+      <w:proofErr w:type="spellEnd"/>
     </w:p>
     <w:p>
       <w:pPr>
@@ -1071,7 +1210,21 @@
           <w:rFonts w:ascii="Times New Roman" w:hAnsi="Times New Roman" w:cs="Times New Roman"/>
           <w:u w:val="single"/>
         </w:rPr>
-        <w:t>TS_MB_08 - Verify shortlisting a property from listing results</w:t>
+        <w:t>TS_MB_0</w:t>
+      </w:r>
+      <w:r>
+        <w:rPr>
+          <w:rFonts w:ascii="Times New Roman" w:hAnsi="Times New Roman" w:cs="Times New Roman"/>
+          <w:u w:val="single"/>
+        </w:rPr>
+        <w:t>9</w:t>
+      </w:r>
+      <w:r>
+        <w:rPr>
+          <w:rFonts w:ascii="Times New Roman" w:hAnsi="Times New Roman" w:cs="Times New Roman"/>
+          <w:u w:val="single"/>
+        </w:rPr>
+        <w:t xml:space="preserve"> - Verify shortlisting a property from listing results</w:t>
       </w:r>
     </w:p>
     <w:p>
@@ -1135,100 +1288,97 @@
         <w:jc w:val="both"/>
         <w:rPr>
           <w:rFonts w:ascii="Times New Roman" w:hAnsi="Times New Roman" w:cs="Times New Roman"/>
-          <w:u w:val="single"/>
+          <w:b/>
+          <w:bCs/>
+          <w:sz w:val="26"/>
+          <w:szCs w:val="26"/>
         </w:rPr>
       </w:pPr>
       <w:r>
         <w:rPr>
-          <w:rFonts w:ascii="Times New Roman" w:hAnsi="Times New Roman" w:cs="Times New Roman"/>
-          <w:u w:val="single"/>
-        </w:rPr>
-        <w:t>TS_MB_09 - Verifying details of property from shortlist result</w:t>
-      </w:r>
-    </w:p>
-    <w:p>
-      <w:pPr>
-        <w:jc w:val="both"/>
-        <w:rPr>
-          <w:rFonts w:ascii="Times New Roman" w:hAnsi="Times New Roman" w:cs="Times New Roman"/>
-        </w:rPr>
-      </w:pPr>
-      <w:r>
-        <w:rPr>
-          <w:rFonts w:ascii="Times New Roman" w:hAnsi="Times New Roman" w:cs="Times New Roman"/>
+          <w:rFonts w:ascii="Times New Roman" w:eastAsiaTheme="majorEastAsia" w:hAnsi="Times New Roman" w:cs="Times New Roman"/>
           <w:b/>
           <w:bCs/>
           <w:i/>
           <w:iCs/>
-        </w:rPr>
-        <w:t>Purpose:</w:t>
+          <w:color w:val="000000" w:themeColor="text1"/>
+          <w:sz w:val="26"/>
+          <w:szCs w:val="26"/>
+        </w:rPr>
+        <w:t xml:space="preserve">SCENARIO 6: </w:t>
       </w:r>
       <w:r>
         <w:rPr>
-          <w:rFonts w:ascii="Times New Roman" w:hAnsi="Times New Roman" w:cs="Times New Roman"/>
-        </w:rPr>
-        <w:t xml:space="preserve"> To validate that property details page opens from shortlist.</w:t>
-      </w:r>
-    </w:p>
-    <w:p>
-      <w:pPr>
-        <w:jc w:val="both"/>
-        <w:rPr>
-          <w:rFonts w:ascii="Times New Roman" w:hAnsi="Times New Roman" w:cs="Times New Roman"/>
-        </w:rPr>
-      </w:pPr>
-      <w:r>
-        <w:rPr>
-          <w:rFonts w:ascii="Times New Roman" w:hAnsi="Times New Roman" w:cs="Times New Roman"/>
+          <w:rFonts w:ascii="Times New Roman" w:eastAsiaTheme="majorEastAsia" w:hAnsi="Times New Roman" w:cs="Times New Roman"/>
           <w:b/>
           <w:bCs/>
           <w:i/>
           <w:iCs/>
-        </w:rPr>
-        <w:t>Outcome:</w:t>
+          <w:color w:val="000000" w:themeColor="text1"/>
+          <w:sz w:val="26"/>
+          <w:szCs w:val="26"/>
+        </w:rPr>
+        <w:t>SHORTLIST PROPERTY</w:t>
       </w:r>
       <w:r>
         <w:rPr>
-          <w:rFonts w:ascii="Times New Roman" w:hAnsi="Times New Roman" w:cs="Times New Roman"/>
-        </w:rPr>
-        <w:t xml:space="preserve"> Offer elements and details are displayed correctly.</w:t>
-      </w:r>
-    </w:p>
-    <w:p>
-      <w:pPr>
-        <w:jc w:val="both"/>
-        <w:rPr>
-          <w:rFonts w:ascii="Times New Roman" w:hAnsi="Times New Roman" w:cs="Times New Roman"/>
-        </w:rPr>
-      </w:pPr>
-    </w:p>
-    <w:p>
-      <w:pPr>
-        <w:pStyle w:val="Heading2"/>
-        <w:jc w:val="both"/>
-        <w:rPr>
-          <w:rFonts w:ascii="Times New Roman" w:hAnsi="Times New Roman" w:cs="Times New Roman"/>
+          <w:rFonts w:ascii="Times New Roman" w:eastAsiaTheme="majorEastAsia" w:hAnsi="Times New Roman" w:cs="Times New Roman"/>
+          <w:b/>
+          <w:bCs/>
           <w:i/>
           <w:iCs/>
           <w:color w:val="000000" w:themeColor="text1"/>
-        </w:rPr>
-      </w:pPr>
+          <w:sz w:val="26"/>
+          <w:szCs w:val="26"/>
+        </w:rPr>
+        <w:t xml:space="preserve"> DETAILS</w:t>
+      </w:r>
       <w:r>
         <w:rPr>
-          <w:rFonts w:ascii="Times New Roman" w:hAnsi="Times New Roman" w:cs="Times New Roman"/>
+          <w:rFonts w:ascii="Times New Roman" w:eastAsiaTheme="majorEastAsia" w:hAnsi="Times New Roman" w:cs="Times New Roman"/>
+          <w:b/>
+          <w:bCs/>
           <w:i/>
           <w:iCs/>
           <w:color w:val="000000" w:themeColor="text1"/>
-        </w:rPr>
-        <w:t xml:space="preserve">SCENARIO 6: LOCALITY DETAILS SCENARIOS - </w:t>
+          <w:sz w:val="26"/>
+          <w:szCs w:val="26"/>
+        </w:rPr>
+        <w:t xml:space="preserve"> SCENARIOS</w:t>
+      </w:r>
+      <w:r>
+        <w:rPr>
+          <w:rFonts w:ascii="Times New Roman" w:hAnsi="Times New Roman" w:cs="Times New Roman"/>
+          <w:i/>
+          <w:iCs/>
+          <w:color w:val="000000" w:themeColor="text1"/>
+        </w:rPr>
+        <w:t xml:space="preserve"> </w:t>
+      </w:r>
+      <w:r>
+        <w:rPr>
+          <w:rFonts w:ascii="Times New Roman" w:hAnsi="Times New Roman" w:cs="Times New Roman"/>
+          <w:b/>
+          <w:bCs/>
+          <w:i/>
+          <w:iCs/>
+          <w:color w:val="000000" w:themeColor="text1"/>
+          <w:sz w:val="26"/>
+          <w:szCs w:val="26"/>
+        </w:rPr>
+        <w:t xml:space="preserve">– </w:t>
       </w:r>
       <w:hyperlink r:id="rId11" w:history="1">
         <w:r>
           <w:rPr>
             <w:rStyle w:val="Hyperlink"/>
             <w:rFonts w:ascii="Times New Roman" w:hAnsi="Times New Roman" w:cs="Times New Roman"/>
+            <w:b/>
+            <w:bCs/>
             <w:i/>
             <w:iCs/>
+            <w:sz w:val="26"/>
+            <w:szCs w:val="26"/>
           </w:rPr>
           <w:t>CLICK HERE</w:t>
         </w:r>
@@ -1247,7 +1397,21 @@
           <w:rFonts w:ascii="Times New Roman" w:hAnsi="Times New Roman" w:cs="Times New Roman"/>
           <w:u w:val="single"/>
         </w:rPr>
-        <w:t>TS_MB_10 - Verify locality details and ratings</w:t>
+        <w:t>TS_MB_</w:t>
+      </w:r>
+      <w:r>
+        <w:rPr>
+          <w:rFonts w:ascii="Times New Roman" w:hAnsi="Times New Roman" w:cs="Times New Roman"/>
+          <w:u w:val="single"/>
+        </w:rPr>
+        <w:t>1</w:t>
+      </w:r>
+      <w:r>
+        <w:rPr>
+          <w:rFonts w:ascii="Times New Roman" w:hAnsi="Times New Roman" w:cs="Times New Roman"/>
+          <w:u w:val="single"/>
+        </w:rPr>
+        <w:t>0 - Verifying details of property from shortlist result</w:t>
       </w:r>
     </w:p>
     <w:p>
@@ -1271,7 +1435,7 @@
         <w:rPr>
           <w:rFonts w:ascii="Times New Roman" w:hAnsi="Times New Roman" w:cs="Times New Roman"/>
         </w:rPr>
-        <w:t xml:space="preserve"> To ensure locality section and ratings are accessible.</w:t>
+        <w:t xml:space="preserve"> To validate that property details page opens from shortlist.</w:t>
       </w:r>
     </w:p>
     <w:p>
@@ -1295,7 +1459,7 @@
         <w:rPr>
           <w:rFonts w:ascii="Times New Roman" w:hAnsi="Times New Roman" w:cs="Times New Roman"/>
         </w:rPr>
-        <w:t xml:space="preserve"> Locality information and ratings are displayed.</w:t>
+        <w:t xml:space="preserve"> Offer elements and details are displayed correctly.</w:t>
       </w:r>
     </w:p>
     <w:p>
@@ -1324,7 +1488,25 @@
           <w:iCs/>
           <w:color w:val="000000" w:themeColor="text1"/>
         </w:rPr>
-        <w:t xml:space="preserve">SCENARIO 7: PROPERTY PHOTOS SCENARIOS - </w:t>
+        <w:t xml:space="preserve">SCENARIO </w:t>
+      </w:r>
+      <w:r>
+        <w:rPr>
+          <w:rFonts w:ascii="Times New Roman" w:hAnsi="Times New Roman" w:cs="Times New Roman"/>
+          <w:i/>
+          <w:iCs/>
+          <w:color w:val="000000" w:themeColor="text1"/>
+        </w:rPr>
+        <w:t>7</w:t>
+      </w:r>
+      <w:r>
+        <w:rPr>
+          <w:rFonts w:ascii="Times New Roman" w:hAnsi="Times New Roman" w:cs="Times New Roman"/>
+          <w:i/>
+          <w:iCs/>
+          <w:color w:val="000000" w:themeColor="text1"/>
+        </w:rPr>
+        <w:t xml:space="preserve">: LOCALITY DETAILS SCENARIOS - </w:t>
       </w:r>
       <w:hyperlink r:id="rId12" w:history="1">
         <w:r>
@@ -1351,7 +1533,21 @@
           <w:rFonts w:ascii="Times New Roman" w:hAnsi="Times New Roman" w:cs="Times New Roman"/>
           <w:u w:val="single"/>
         </w:rPr>
-        <w:t>TS_MB_11 - View and close the photo gallery</w:t>
+        <w:t>TS_MB_1</w:t>
+      </w:r>
+      <w:r>
+        <w:rPr>
+          <w:rFonts w:ascii="Times New Roman" w:hAnsi="Times New Roman" w:cs="Times New Roman"/>
+          <w:u w:val="single"/>
+        </w:rPr>
+        <w:t>1</w:t>
+      </w:r>
+      <w:r>
+        <w:rPr>
+          <w:rFonts w:ascii="Times New Roman" w:hAnsi="Times New Roman" w:cs="Times New Roman"/>
+          <w:u w:val="single"/>
+        </w:rPr>
+        <w:t xml:space="preserve"> - Verify locality details and ratings</w:t>
       </w:r>
     </w:p>
     <w:p>
@@ -1375,7 +1571,7 @@
         <w:rPr>
           <w:rFonts w:ascii="Times New Roman" w:hAnsi="Times New Roman" w:cs="Times New Roman"/>
         </w:rPr>
-        <w:t xml:space="preserve"> To verify navigation of property photos and gallery closure.</w:t>
+        <w:t xml:space="preserve"> To ensure locality section and ratings are accessible.</w:t>
       </w:r>
     </w:p>
     <w:p>
@@ -1393,14 +1589,13 @@
           <w:i/>
           <w:iCs/>
         </w:rPr>
-        <w:lastRenderedPageBreak/>
-        <w:t xml:space="preserve">Outcome: </w:t>
+        <w:t>Outcome:</w:t>
       </w:r>
       <w:r>
         <w:rPr>
           <w:rFonts w:ascii="Times New Roman" w:hAnsi="Times New Roman" w:cs="Times New Roman"/>
         </w:rPr>
-        <w:t>User can view photos and close gallery successfully.</w:t>
+        <w:t xml:space="preserve"> Locality information and ratings are displayed.</w:t>
       </w:r>
     </w:p>
     <w:p>
@@ -1429,7 +1624,26 @@
           <w:iCs/>
           <w:color w:val="000000" w:themeColor="text1"/>
         </w:rPr>
-        <w:t xml:space="preserve">SCENARIO 8: FEEDBACK SUBMISSION SCENARIOS - </w:t>
+        <w:lastRenderedPageBreak/>
+        <w:t xml:space="preserve">SCENARIO </w:t>
+      </w:r>
+      <w:r>
+        <w:rPr>
+          <w:rFonts w:ascii="Times New Roman" w:hAnsi="Times New Roman" w:cs="Times New Roman"/>
+          <w:i/>
+          <w:iCs/>
+          <w:color w:val="000000" w:themeColor="text1"/>
+        </w:rPr>
+        <w:t>8</w:t>
+      </w:r>
+      <w:r>
+        <w:rPr>
+          <w:rFonts w:ascii="Times New Roman" w:hAnsi="Times New Roman" w:cs="Times New Roman"/>
+          <w:i/>
+          <w:iCs/>
+          <w:color w:val="000000" w:themeColor="text1"/>
+        </w:rPr>
+        <w:t xml:space="preserve">: PROPERTY PHOTOS SCENARIOS - </w:t>
       </w:r>
       <w:hyperlink r:id="rId13" w:history="1">
         <w:r>
@@ -1439,8 +1653,121 @@
             <w:i/>
             <w:iCs/>
           </w:rPr>
-          <w:t>CLICK H</w:t>
+          <w:t>CLICK HERE</w:t>
         </w:r>
+      </w:hyperlink>
+    </w:p>
+    <w:p>
+      <w:pPr>
+        <w:jc w:val="both"/>
+        <w:rPr>
+          <w:rFonts w:ascii="Times New Roman" w:hAnsi="Times New Roman" w:cs="Times New Roman"/>
+          <w:u w:val="single"/>
+        </w:rPr>
+      </w:pPr>
+      <w:r>
+        <w:rPr>
+          <w:rFonts w:ascii="Times New Roman" w:hAnsi="Times New Roman" w:cs="Times New Roman"/>
+          <w:u w:val="single"/>
+        </w:rPr>
+        <w:t>TS_MB_11 - View and close the photo gallery</w:t>
+      </w:r>
+    </w:p>
+    <w:p>
+      <w:pPr>
+        <w:jc w:val="both"/>
+        <w:rPr>
+          <w:rFonts w:ascii="Times New Roman" w:hAnsi="Times New Roman" w:cs="Times New Roman"/>
+        </w:rPr>
+      </w:pPr>
+      <w:r>
+        <w:rPr>
+          <w:rFonts w:ascii="Times New Roman" w:hAnsi="Times New Roman" w:cs="Times New Roman"/>
+          <w:b/>
+          <w:bCs/>
+          <w:i/>
+          <w:iCs/>
+        </w:rPr>
+        <w:t>Purpose:</w:t>
+      </w:r>
+      <w:r>
+        <w:rPr>
+          <w:rFonts w:ascii="Times New Roman" w:hAnsi="Times New Roman" w:cs="Times New Roman"/>
+        </w:rPr>
+        <w:t xml:space="preserve"> To verify navigation of property photos and gallery closure.</w:t>
+      </w:r>
+    </w:p>
+    <w:p>
+      <w:pPr>
+        <w:jc w:val="both"/>
+        <w:rPr>
+          <w:rFonts w:ascii="Times New Roman" w:hAnsi="Times New Roman" w:cs="Times New Roman"/>
+        </w:rPr>
+      </w:pPr>
+      <w:r>
+        <w:rPr>
+          <w:rFonts w:ascii="Times New Roman" w:hAnsi="Times New Roman" w:cs="Times New Roman"/>
+          <w:b/>
+          <w:bCs/>
+          <w:i/>
+          <w:iCs/>
+        </w:rPr>
+        <w:t xml:space="preserve">Outcome: </w:t>
+      </w:r>
+      <w:r>
+        <w:rPr>
+          <w:rFonts w:ascii="Times New Roman" w:hAnsi="Times New Roman" w:cs="Times New Roman"/>
+        </w:rPr>
+        <w:t>User can view photos and close gallery successfully.</w:t>
+      </w:r>
+    </w:p>
+    <w:p>
+      <w:pPr>
+        <w:jc w:val="both"/>
+        <w:rPr>
+          <w:rFonts w:ascii="Times New Roman" w:hAnsi="Times New Roman" w:cs="Times New Roman"/>
+        </w:rPr>
+      </w:pPr>
+    </w:p>
+    <w:p>
+      <w:pPr>
+        <w:pStyle w:val="Heading2"/>
+        <w:jc w:val="both"/>
+        <w:rPr>
+          <w:rFonts w:ascii="Times New Roman" w:hAnsi="Times New Roman" w:cs="Times New Roman"/>
+          <w:i/>
+          <w:iCs/>
+          <w:color w:val="000000" w:themeColor="text1"/>
+        </w:rPr>
+      </w:pPr>
+      <w:r>
+        <w:rPr>
+          <w:rFonts w:ascii="Times New Roman" w:hAnsi="Times New Roman" w:cs="Times New Roman"/>
+          <w:i/>
+          <w:iCs/>
+          <w:color w:val="000000" w:themeColor="text1"/>
+        </w:rPr>
+        <w:t xml:space="preserve">SCENARIO </w:t>
+      </w:r>
+      <w:r>
+        <w:rPr>
+          <w:rFonts w:ascii="Times New Roman" w:hAnsi="Times New Roman" w:cs="Times New Roman"/>
+          <w:i/>
+          <w:iCs/>
+          <w:color w:val="000000" w:themeColor="text1"/>
+        </w:rPr>
+        <w:t>9</w:t>
+      </w:r>
+      <w:r>
+        <w:rPr>
+          <w:rFonts w:ascii="Times New Roman" w:hAnsi="Times New Roman" w:cs="Times New Roman"/>
+          <w:i/>
+          <w:iCs/>
+          <w:color w:val="000000" w:themeColor="text1"/>
+        </w:rPr>
+        <w:t xml:space="preserve">: FEEDBACK SUBMISSION SCENARIOS - </w:t>
+      </w:r>
+      <w:hyperlink r:id="rId14" w:history="1">
         <w:r>
           <w:rPr>
             <w:rStyle w:val="Hyperlink"/>
@@ -1448,16 +1775,7 @@
             <w:i/>
             <w:iCs/>
           </w:rPr>
-          <w:t>E</w:t>
-        </w:r>
-        <w:r>
-          <w:rPr>
-            <w:rStyle w:val="Hyperlink"/>
-            <w:rFonts w:ascii="Times New Roman" w:hAnsi="Times New Roman" w:cs="Times New Roman"/>
-            <w:i/>
-            <w:iCs/>
-          </w:rPr>
-          <w:t>RE</w:t>
+          <w:t>CLICK HERE</w:t>
         </w:r>
       </w:hyperlink>
     </w:p>
@@ -1466,13 +1784,29 @@
         <w:jc w:val="both"/>
         <w:rPr>
           <w:rFonts w:ascii="Times New Roman" w:hAnsi="Times New Roman" w:cs="Times New Roman"/>
+          <w:u w:val="single"/>
         </w:rPr>
       </w:pPr>
       <w:r>
         <w:rPr>
           <w:rFonts w:ascii="Times New Roman" w:hAnsi="Times New Roman" w:cs="Times New Roman"/>
-        </w:rPr>
-        <w:t>TS_MB_11 - Submit feedback without filling any fields</w:t>
+          <w:u w:val="single"/>
+        </w:rPr>
+        <w:t>TS_MB_1</w:t>
+      </w:r>
+      <w:r>
+        <w:rPr>
+          <w:rFonts w:ascii="Times New Roman" w:hAnsi="Times New Roman" w:cs="Times New Roman"/>
+          <w:u w:val="single"/>
+        </w:rPr>
+        <w:t>2</w:t>
+      </w:r>
+      <w:r>
+        <w:rPr>
+          <w:rFonts w:ascii="Times New Roman" w:hAnsi="Times New Roman" w:cs="Times New Roman"/>
+          <w:u w:val="single"/>
+        </w:rPr>
+        <w:t xml:space="preserve"> - Submit feedback without filling any fields</w:t>
       </w:r>
     </w:p>
     <w:p>
@@ -1485,8 +1819,18 @@
       <w:r>
         <w:rPr>
           <w:rFonts w:ascii="Times New Roman" w:hAnsi="Times New Roman" w:cs="Times New Roman"/>
-        </w:rPr>
-        <w:t>Purpose: To ensure mandatory validations in feedback form.</w:t>
+          <w:b/>
+          <w:bCs/>
+          <w:i/>
+          <w:iCs/>
+        </w:rPr>
+        <w:t>Purpose:</w:t>
+      </w:r>
+      <w:r>
+        <w:rPr>
+          <w:rFonts w:ascii="Times New Roman" w:hAnsi="Times New Roman" w:cs="Times New Roman"/>
+        </w:rPr>
+        <w:t xml:space="preserve"> To ensure mandatory validations in feedback form.</w:t>
       </w:r>
     </w:p>
     <w:p>
@@ -1499,8 +1843,18 @@
       <w:r>
         <w:rPr>
           <w:rFonts w:ascii="Times New Roman" w:hAnsi="Times New Roman" w:cs="Times New Roman"/>
-        </w:rPr>
-        <w:t>Outcome: System displays validation error when form is empty.</w:t>
+          <w:b/>
+          <w:bCs/>
+          <w:i/>
+          <w:iCs/>
+        </w:rPr>
+        <w:t>Outcome:</w:t>
+      </w:r>
+      <w:r>
+        <w:rPr>
+          <w:rFonts w:ascii="Times New Roman" w:hAnsi="Times New Roman" w:cs="Times New Roman"/>
+        </w:rPr>
+        <w:t xml:space="preserve"> System displays validation error when form is empty.</w:t>
       </w:r>
     </w:p>
     <w:p>

</xml_diff>